<commit_message>
Roger/Final: Final Project Infra and Python code
</commit_message>
<xml_diff>
--- a/final/Final Project/Docs/Proposal.docx
+++ b/final/Final Project/Docs/Proposal.docx
@@ -917,19 +917,7 @@
               <w:rPr>
                 <w:rStyle w:val="Hyperlink"/>
               </w:rPr>
-              <w:t>3.2 Sche</w:t>
-            </w:r>
-            <w:r>
-              <w:rPr>
-                <w:rStyle w:val="Hyperlink"/>
-              </w:rPr>
-              <w:t>d</w:t>
-            </w:r>
-            <w:r>
-              <w:rPr>
-                <w:rStyle w:val="Hyperlink"/>
-              </w:rPr>
-              <w:t>ule</w:t>
+              <w:t>3.2 Schedule</w:t>
             </w:r>
             <w:r>
               <w:rPr>
@@ -1033,13 +1021,7 @@
         <w:t xml:space="preserve">1.1 </w:t>
       </w:r>
       <w:r>
-        <w:t>Moti</w:t>
-      </w:r>
-      <w:r>
-        <w:t>v</w:t>
-      </w:r>
-      <w:r>
-        <w:t>ation</w:t>
+        <w:t>Motivation</w:t>
       </w:r>
       <w:bookmarkEnd w:id="2"/>
     </w:p>
@@ -1249,13 +1231,7 @@
         <w:ind w:leftChars="100" w:left="240"/>
       </w:pPr>
       <w:r>
-        <w:t>The stage and character designs are absolutely top-tier, even by today’s standards. To share the fun of playing The Battle Cats with more people, we plan to create our own version of the game using FPGA. By showcasing this project on our GitHub account, we hope to demonstrate the game's appeal while also strengthening our applications for schools or jobs in the future. Out of</w:t>
-      </w:r>
-      <w:r>
-        <w:t xml:space="preserve"> </w:t>
-      </w:r>
-      <w:r>
-        <w:t>all the stages in the game, we’ve chosen three of the most classic ones, as we believe they will be especially “interesting” to players.</w:t>
+        <w:t>The stage and character designs are absolutely top-tier, even by today’s standards. To share the fun of playing The Battle Cats with more people, we plan to create our own version of the game using FPGA. By showcasing this project on our GitHub account, we hope to demonstrate the game's appeal while also strengthening our applications for schools or jobs in the future. Out of all the stages in the game, we’ve chosen three of the most classic ones, as we believe they will be especially “interesting” to players.</w:t>
       </w:r>
     </w:p>
     <w:p>
@@ -2045,13 +2021,7 @@
         </w:drawing>
       </w:r>
       <w:r>
-        <w:t>Mouse input serves as our primary control interface, facilitating key actions such as character deployment and turret operation. The Pictures/Fonts directory maintains essential resources including sprite images and typography assets. The Enemy Queue manages time-based enemy spawn sequences across all three levels, while the Enemy and Army components track real-time unit information such as positioning and health points. Each character operates according to its own state diagram, encompassing various states including attack, idle, and</w:t>
-      </w:r>
-      <w:r>
-        <w:t xml:space="preserve"> </w:t>
-      </w:r>
-      <w:r>
-        <w:t>knockback. The Game Engine oversees overall game progression, handles font rendering, and manages other auxiliary processing tasks.</w:t>
+        <w:t>Mouse input serves as our primary control interface, facilitating key actions such as character deployment and turret operation. The Pictures/Fonts directory maintains essential resources including sprite images and typography assets. The Enemy Queue manages time-based enemy spawn sequences across all three levels, while the Enemy and Army components track real-time unit information such as positioning and health points. Each character operates according to its own state diagram, encompassing various states including attack, idle, and knockback. The Game Engine oversees overall game progression, handles font rendering, and manages other auxiliary processing tasks.</w:t>
       </w:r>
     </w:p>
     <w:p>
@@ -2069,19 +2039,7 @@
         <w:rPr>
           <w:shd w:val="clear" w:color="auto" w:fill="FFFFFF"/>
         </w:rPr>
-        <w:t xml:space="preserve">Estimated </w:t>
-      </w:r>
-      <w:r>
-        <w:rPr>
-          <w:shd w:val="clear" w:color="auto" w:fill="FFFFFF"/>
-        </w:rPr>
-        <w:t>C</w:t>
-      </w:r>
-      <w:r>
-        <w:rPr>
-          <w:shd w:val="clear" w:color="auto" w:fill="FFFFFF"/>
-        </w:rPr>
-        <w:t>ost</w:t>
+        <w:t>Estimated Cost</w:t>
       </w:r>
       <w:bookmarkEnd w:id="8"/>
     </w:p>

</xml_diff>